<commit_message>
Update How are we going to analyze the data.docx
</commit_message>
<xml_diff>
--- a/How are we going to analyze the data.docx
+++ b/How are we going to analyze the data.docx
@@ -6,29 +6,34 @@
       <w:pPr>
         <w:pStyle w:val="Title"/>
         <w:rPr>
-          <w:lang w:val="en-US"/>
-        </w:rPr>
-      </w:pPr>
-      <w:r>
-        <w:rPr>
+          <w:rFonts w:ascii="Times New Roman" w:hAnsi="Times New Roman" w:cs="Times New Roman"/>
+          <w:lang w:val="en-US"/>
+        </w:rPr>
+      </w:pPr>
+      <w:r>
+        <w:rPr>
+          <w:rFonts w:ascii="Times New Roman" w:hAnsi="Times New Roman" w:cs="Times New Roman"/>
           <w:lang w:val="en-US"/>
         </w:rPr>
         <w:t xml:space="preserve">How are we going to analyze </w:t>
       </w:r>
       <w:r>
         <w:rPr>
+          <w:rFonts w:ascii="Times New Roman" w:hAnsi="Times New Roman" w:cs="Times New Roman"/>
           <w:lang w:val="en-US"/>
         </w:rPr>
         <w:t xml:space="preserve">the </w:t>
       </w:r>
       <w:r>
         <w:rPr>
+          <w:rFonts w:ascii="Times New Roman" w:hAnsi="Times New Roman" w:cs="Times New Roman"/>
           <w:lang w:val="en-US"/>
         </w:rPr>
         <w:t>data</w:t>
       </w:r>
       <w:r>
         <w:rPr>
+          <w:rFonts w:ascii="Times New Roman" w:hAnsi="Times New Roman" w:cs="Times New Roman"/>
           <w:lang w:val="en-US"/>
         </w:rPr>
         <w:t>?</w:t>
@@ -37,6 +42,7 @@
     <w:p>
       <w:pPr>
         <w:rPr>
+          <w:rFonts w:ascii="Times New Roman" w:hAnsi="Times New Roman" w:cs="Times New Roman"/>
           <w:lang w:val="en-US"/>
         </w:rPr>
       </w:pPr>
@@ -49,17 +55,20 @@
           <w:numId w:val="1"/>
         </w:numPr>
         <w:rPr>
-          <w:lang w:val="en-US"/>
-        </w:rPr>
-      </w:pPr>
-      <w:r>
-        <w:rPr>
+          <w:rFonts w:ascii="Times New Roman" w:hAnsi="Times New Roman" w:cs="Times New Roman"/>
+          <w:lang w:val="en-US"/>
+        </w:rPr>
+      </w:pPr>
+      <w:r>
+        <w:rPr>
+          <w:rFonts w:ascii="Times New Roman" w:hAnsi="Times New Roman" w:cs="Times New Roman"/>
           <w:lang w:val="en-US"/>
         </w:rPr>
         <w:t xml:space="preserve">ERA-5 historical reanalysis data – we need to calculate PV and wind </w:t>
       </w:r>
       <w:r>
         <w:rPr>
+          <w:rFonts w:ascii="Times New Roman" w:hAnsi="Times New Roman" w:cs="Times New Roman"/>
           <w:b/>
           <w:bCs/>
           <w:lang w:val="en-US"/>
@@ -68,6 +77,7 @@
       </w:r>
       <w:r>
         <w:rPr>
+          <w:rFonts w:ascii="Times New Roman" w:hAnsi="Times New Roman" w:cs="Times New Roman"/>
           <w:b/>
           <w:bCs/>
           <w:lang w:val="en-US"/>
@@ -76,12 +86,14 @@
       </w:r>
       <w:r>
         <w:rPr>
+          <w:rFonts w:ascii="Times New Roman" w:hAnsi="Times New Roman" w:cs="Times New Roman"/>
           <w:lang w:val="en-US"/>
         </w:rPr>
         <w:t xml:space="preserve"> as a time series</w:t>
       </w:r>
       <w:r>
         <w:rPr>
+          <w:rFonts w:ascii="Times New Roman" w:hAnsi="Times New Roman" w:cs="Times New Roman"/>
           <w:lang w:val="en-US"/>
         </w:rPr>
         <w:t>.</w:t>
@@ -95,29 +107,34 @@
           <w:numId w:val="1"/>
         </w:numPr>
         <w:rPr>
-          <w:lang w:val="en-US"/>
-        </w:rPr>
-      </w:pPr>
-      <w:r>
-        <w:rPr>
+          <w:rFonts w:ascii="Times New Roman" w:hAnsi="Times New Roman" w:cs="Times New Roman"/>
+          <w:lang w:val="en-US"/>
+        </w:rPr>
+      </w:pPr>
+      <w:r>
+        <w:rPr>
+          <w:rFonts w:ascii="Times New Roman" w:hAnsi="Times New Roman" w:cs="Times New Roman"/>
           <w:lang w:val="en-US"/>
         </w:rPr>
         <w:t xml:space="preserve">ENTSO-E </w:t>
       </w:r>
       <w:r>
         <w:rPr>
+          <w:rFonts w:ascii="Times New Roman" w:hAnsi="Times New Roman" w:cs="Times New Roman"/>
           <w:lang w:val="en-US"/>
         </w:rPr>
         <w:t xml:space="preserve">generation </w:t>
       </w:r>
       <w:r>
         <w:rPr>
+          <w:rFonts w:ascii="Times New Roman" w:hAnsi="Times New Roman" w:cs="Times New Roman"/>
           <w:lang w:val="en-US"/>
         </w:rPr>
         <w:t xml:space="preserve">data can be used to compare historical production with </w:t>
       </w:r>
       <w:r>
         <w:rPr>
+          <w:rFonts w:ascii="Times New Roman" w:hAnsi="Times New Roman" w:cs="Times New Roman"/>
           <w:lang w:val="en-US"/>
         </w:rPr>
         <w:t xml:space="preserve">assumed production based on ERA-5 data. </w:t>
@@ -131,11 +148,13 @@
           <w:numId w:val="1"/>
         </w:numPr>
         <w:rPr>
-          <w:lang w:val="en-US"/>
-        </w:rPr>
-      </w:pPr>
-      <w:r>
-        <w:rPr>
+          <w:rFonts w:ascii="Times New Roman" w:hAnsi="Times New Roman" w:cs="Times New Roman"/>
+          <w:lang w:val="en-US"/>
+        </w:rPr>
+      </w:pPr>
+      <w:r>
+        <w:rPr>
+          <w:rFonts w:ascii="Times New Roman" w:hAnsi="Times New Roman" w:cs="Times New Roman"/>
           <w:lang w:val="en-US"/>
         </w:rPr>
         <w:t xml:space="preserve">Climate models: find which models do we want to use, at what frequency do we need the data, and what variables we need. </w:t>
@@ -149,29 +168,34 @@
           <w:numId w:val="1"/>
         </w:numPr>
         <w:rPr>
-          <w:lang w:val="en-US"/>
-        </w:rPr>
-      </w:pPr>
-      <w:r>
-        <w:rPr>
+          <w:rFonts w:ascii="Times New Roman" w:hAnsi="Times New Roman" w:cs="Times New Roman"/>
+          <w:lang w:val="en-US"/>
+        </w:rPr>
+      </w:pPr>
+      <w:r>
+        <w:rPr>
+          <w:rFonts w:ascii="Times New Roman" w:hAnsi="Times New Roman" w:cs="Times New Roman"/>
           <w:lang w:val="en-US"/>
         </w:rPr>
         <w:t>Comparing BOC climate models with ERA-5/UERRA</w:t>
       </w:r>
       <w:r>
         <w:rPr>
+          <w:rFonts w:ascii="Times New Roman" w:hAnsi="Times New Roman" w:cs="Times New Roman"/>
           <w:lang w:val="en-US"/>
         </w:rPr>
         <w:t xml:space="preserve"> </w:t>
       </w:r>
       <w:r>
         <w:rPr>
+          <w:rFonts w:ascii="Times New Roman" w:hAnsi="Times New Roman" w:cs="Times New Roman"/>
           <w:lang w:val="en-US"/>
         </w:rPr>
         <w:t xml:space="preserve">capacity </w:t>
       </w:r>
       <w:r>
         <w:rPr>
+          <w:rFonts w:ascii="Times New Roman" w:hAnsi="Times New Roman" w:cs="Times New Roman"/>
           <w:lang w:val="en-US"/>
         </w:rPr>
         <w:t>factors</w:t>
@@ -185,11 +209,13 @@
           <w:numId w:val="1"/>
         </w:numPr>
         <w:rPr>
-          <w:lang w:val="en-US"/>
-        </w:rPr>
-      </w:pPr>
-      <w:r>
-        <w:rPr>
+          <w:rFonts w:ascii="Times New Roman" w:hAnsi="Times New Roman" w:cs="Times New Roman"/>
+          <w:lang w:val="en-US"/>
+        </w:rPr>
+      </w:pPr>
+      <w:r>
+        <w:rPr>
+          <w:rFonts w:ascii="Times New Roman" w:hAnsi="Times New Roman" w:cs="Times New Roman"/>
           <w:lang w:val="en-US"/>
         </w:rPr>
         <w:t>Model EOC scenarios</w:t>
@@ -203,11 +229,13 @@
           <w:numId w:val="1"/>
         </w:numPr>
         <w:rPr>
-          <w:lang w:val="en-US"/>
-        </w:rPr>
-      </w:pPr>
-      <w:r>
-        <w:rPr>
+          <w:rFonts w:ascii="Times New Roman" w:hAnsi="Times New Roman" w:cs="Times New Roman"/>
+          <w:lang w:val="en-US"/>
+        </w:rPr>
+      </w:pPr>
+      <w:r>
+        <w:rPr>
+          <w:rFonts w:ascii="Times New Roman" w:hAnsi="Times New Roman" w:cs="Times New Roman"/>
           <w:lang w:val="en-US"/>
         </w:rPr>
         <w:t xml:space="preserve">Make conclusions. </w:t>
@@ -221,11 +249,13 @@
           <w:numId w:val="1"/>
         </w:numPr>
         <w:rPr>
-          <w:lang w:val="en-US"/>
-        </w:rPr>
-      </w:pPr>
-      <w:r>
-        <w:rPr>
+          <w:rFonts w:ascii="Times New Roman" w:hAnsi="Times New Roman" w:cs="Times New Roman"/>
+          <w:lang w:val="en-US"/>
+        </w:rPr>
+      </w:pPr>
+      <w:r>
+        <w:rPr>
+          <w:rFonts w:ascii="Times New Roman" w:hAnsi="Times New Roman" w:cs="Times New Roman"/>
           <w:lang w:val="en-US"/>
         </w:rPr>
         <w:t>Hand in</w:t>
@@ -239,15 +269,234 @@
           <w:numId w:val="1"/>
         </w:numPr>
         <w:rPr>
-          <w:lang w:val="en-US"/>
-        </w:rPr>
-      </w:pPr>
-      <w:r>
-        <w:rPr>
+          <w:rFonts w:ascii="Times New Roman" w:hAnsi="Times New Roman" w:cs="Times New Roman"/>
+          <w:lang w:val="en-US"/>
+        </w:rPr>
+      </w:pPr>
+      <w:r>
+        <w:rPr>
+          <w:rFonts w:ascii="Times New Roman" w:hAnsi="Times New Roman" w:cs="Times New Roman"/>
           <w:lang w:val="en-US"/>
         </w:rPr>
         <w:t>Get 12</w:t>
       </w:r>
+    </w:p>
+    <w:p>
+      <w:pPr>
+        <w:rPr>
+          <w:rFonts w:ascii="Times New Roman" w:hAnsi="Times New Roman" w:cs="Times New Roman"/>
+          <w:lang w:val="en-US"/>
+        </w:rPr>
+      </w:pPr>
+    </w:p>
+    <w:p>
+      <w:pPr>
+        <w:rPr>
+          <w:rFonts w:ascii="Times New Roman" w:hAnsi="Times New Roman" w:cs="Times New Roman"/>
+          <w:lang w:val="en-US"/>
+        </w:rPr>
+      </w:pPr>
+      <w:r>
+        <w:rPr>
+          <w:rFonts w:ascii="Times New Roman" w:hAnsi="Times New Roman" w:cs="Times New Roman"/>
+          <w:lang w:val="en-US"/>
+        </w:rPr>
+        <w:t xml:space="preserve">The 15 GCM’s </w:t>
+      </w:r>
+      <w:r>
+        <w:rPr>
+          <w:rFonts w:ascii="Times New Roman" w:hAnsi="Times New Roman" w:cs="Times New Roman"/>
+          <w:lang w:val="en-US"/>
+        </w:rPr>
+        <w:t xml:space="preserve">we should model with: </w:t>
+      </w:r>
+    </w:p>
+    <w:tbl>
+      <w:tblPr>
+        <w:tblStyle w:val="TableGrid"/>
+        <w:tblW w:w="0" w:type="auto"/>
+        <w:tblLook w:val="04A0" w:firstRow="1" w:lastRow="0" w:firstColumn="1" w:lastColumn="0" w:noHBand="0" w:noVBand="1"/>
+      </w:tblPr>
+      <w:tblGrid>
+        <w:gridCol w:w="4508"/>
+        <w:gridCol w:w="4508"/>
+      </w:tblGrid>
+      <w:tr>
+        <w:tc>
+          <w:tcPr>
+            <w:tcW w:w="4508" w:type="dxa"/>
+          </w:tcPr>
+          <w:p>
+            <w:pPr>
+              <w:rPr>
+                <w:rFonts w:ascii="Times New Roman" w:hAnsi="Times New Roman" w:cs="Times New Roman"/>
+                <w:lang w:val="en-US"/>
+              </w:rPr>
+            </w:pPr>
+          </w:p>
+        </w:tc>
+        <w:tc>
+          <w:tcPr>
+            <w:tcW w:w="4508" w:type="dxa"/>
+          </w:tcPr>
+          <w:p>
+            <w:pPr>
+              <w:rPr>
+                <w:rFonts w:ascii="Times New Roman" w:hAnsi="Times New Roman" w:cs="Times New Roman"/>
+                <w:lang w:val="en-US"/>
+              </w:rPr>
+            </w:pPr>
+          </w:p>
+        </w:tc>
+      </w:tr>
+      <w:tr>
+        <w:tc>
+          <w:tcPr>
+            <w:tcW w:w="4508" w:type="dxa"/>
+          </w:tcPr>
+          <w:p>
+            <w:pPr>
+              <w:rPr>
+                <w:rFonts w:ascii="Times New Roman" w:hAnsi="Times New Roman" w:cs="Times New Roman"/>
+                <w:lang w:val="en-US"/>
+              </w:rPr>
+            </w:pPr>
+          </w:p>
+        </w:tc>
+        <w:tc>
+          <w:tcPr>
+            <w:tcW w:w="4508" w:type="dxa"/>
+          </w:tcPr>
+          <w:p>
+            <w:pPr>
+              <w:rPr>
+                <w:rFonts w:ascii="Times New Roman" w:hAnsi="Times New Roman" w:cs="Times New Roman"/>
+                <w:lang w:val="en-US"/>
+              </w:rPr>
+            </w:pPr>
+          </w:p>
+        </w:tc>
+      </w:tr>
+      <w:tr>
+        <w:tc>
+          <w:tcPr>
+            <w:tcW w:w="4508" w:type="dxa"/>
+          </w:tcPr>
+          <w:p>
+            <w:pPr>
+              <w:rPr>
+                <w:rFonts w:ascii="Times New Roman" w:hAnsi="Times New Roman" w:cs="Times New Roman"/>
+                <w:lang w:val="en-US"/>
+              </w:rPr>
+            </w:pPr>
+          </w:p>
+        </w:tc>
+        <w:tc>
+          <w:tcPr>
+            <w:tcW w:w="4508" w:type="dxa"/>
+          </w:tcPr>
+          <w:p>
+            <w:pPr>
+              <w:rPr>
+                <w:rFonts w:ascii="Times New Roman" w:hAnsi="Times New Roman" w:cs="Times New Roman"/>
+                <w:lang w:val="en-US"/>
+              </w:rPr>
+            </w:pPr>
+          </w:p>
+        </w:tc>
+      </w:tr>
+      <w:tr>
+        <w:tc>
+          <w:tcPr>
+            <w:tcW w:w="4508" w:type="dxa"/>
+          </w:tcPr>
+          <w:p>
+            <w:pPr>
+              <w:rPr>
+                <w:rFonts w:ascii="Times New Roman" w:hAnsi="Times New Roman" w:cs="Times New Roman"/>
+                <w:lang w:val="en-US"/>
+              </w:rPr>
+            </w:pPr>
+          </w:p>
+        </w:tc>
+        <w:tc>
+          <w:tcPr>
+            <w:tcW w:w="4508" w:type="dxa"/>
+          </w:tcPr>
+          <w:p>
+            <w:pPr>
+              <w:rPr>
+                <w:rFonts w:ascii="Times New Roman" w:hAnsi="Times New Roman" w:cs="Times New Roman"/>
+                <w:lang w:val="en-US"/>
+              </w:rPr>
+            </w:pPr>
+          </w:p>
+        </w:tc>
+      </w:tr>
+      <w:tr>
+        <w:tc>
+          <w:tcPr>
+            <w:tcW w:w="4508" w:type="dxa"/>
+          </w:tcPr>
+          <w:p>
+            <w:pPr>
+              <w:rPr>
+                <w:rFonts w:ascii="Times New Roman" w:hAnsi="Times New Roman" w:cs="Times New Roman"/>
+                <w:lang w:val="en-US"/>
+              </w:rPr>
+            </w:pPr>
+          </w:p>
+        </w:tc>
+        <w:tc>
+          <w:tcPr>
+            <w:tcW w:w="4508" w:type="dxa"/>
+          </w:tcPr>
+          <w:p>
+            <w:pPr>
+              <w:rPr>
+                <w:rFonts w:ascii="Times New Roman" w:hAnsi="Times New Roman" w:cs="Times New Roman"/>
+                <w:lang w:val="en-US"/>
+              </w:rPr>
+            </w:pPr>
+          </w:p>
+        </w:tc>
+      </w:tr>
+      <w:tr>
+        <w:tc>
+          <w:tcPr>
+            <w:tcW w:w="4508" w:type="dxa"/>
+          </w:tcPr>
+          <w:p>
+            <w:pPr>
+              <w:rPr>
+                <w:rFonts w:ascii="Times New Roman" w:hAnsi="Times New Roman" w:cs="Times New Roman"/>
+                <w:lang w:val="en-US"/>
+              </w:rPr>
+            </w:pPr>
+          </w:p>
+        </w:tc>
+        <w:tc>
+          <w:tcPr>
+            <w:tcW w:w="4508" w:type="dxa"/>
+          </w:tcPr>
+          <w:p>
+            <w:pPr>
+              <w:rPr>
+                <w:rFonts w:ascii="Times New Roman" w:hAnsi="Times New Roman" w:cs="Times New Roman"/>
+                <w:lang w:val="en-US"/>
+              </w:rPr>
+            </w:pPr>
+          </w:p>
+        </w:tc>
+      </w:tr>
+    </w:tbl>
+    <w:p>
+      <w:pPr>
+        <w:rPr>
+          <w:rFonts w:ascii="Times New Roman" w:hAnsi="Times New Roman" w:cs="Times New Roman"/>
+          <w:lang w:val="en-US"/>
+        </w:rPr>
+      </w:pPr>
     </w:p>
     <w:sectPr>
       <w:pgSz w:w="11906" w:h="16838"/>
@@ -824,6 +1073,25 @@
       <w:contextualSpacing/>
     </w:pPr>
   </w:style>
+  <w:style w:type="table" w:styleId="TableGrid">
+    <w:name w:val="Table Grid"/>
+    <w:basedOn w:val="TableNormal"/>
+    <w:uiPriority w:val="39"/>
+    <w:rsid w:val="00630667"/>
+    <w:pPr>
+      <w:spacing w:after="0" w:line="240" w:lineRule="auto"/>
+    </w:pPr>
+    <w:tblPr>
+      <w:tblBorders>
+        <w:top w:val="single" w:sz="4" w:space="0" w:color="auto"/>
+        <w:left w:val="single" w:sz="4" w:space="0" w:color="auto"/>
+        <w:bottom w:val="single" w:sz="4" w:space="0" w:color="auto"/>
+        <w:right w:val="single" w:sz="4" w:space="0" w:color="auto"/>
+        <w:insideH w:val="single" w:sz="4" w:space="0" w:color="auto"/>
+        <w:insideV w:val="single" w:sz="4" w:space="0" w:color="auto"/>
+      </w:tblBorders>
+    </w:tblPr>
+  </w:style>
 </w:styles>
 </file>
 

</xml_diff>